<commit_message>
Adicionando a classe ValidateText.cs para realizar as validações do texto JSON. Correções também do print no arquivo RegrasDeNegocio.docx
</commit_message>
<xml_diff>
--- a/RegrasDeNegocio.docx
+++ b/RegrasDeNegocio.docx
@@ -35,7 +35,7 @@
         </w:rPr>
         <w:drawing>
           <wp:inline distT="0" distB="0" distL="0" distR="0" wp14:anchorId="302F2D68" wp14:editId="7EDED676">
-            <wp:extent cx="4142857" cy="1561905"/>
+            <wp:extent cx="4004652" cy="1561905"/>
             <wp:effectExtent l="0" t="0" r="0" b="635"/>
             <wp:docPr id="1" name="Imagem 1"/>
             <wp:cNvGraphicFramePr>
@@ -45,11 +45,17 @@
               <a:graphicData uri="http://schemas.openxmlformats.org/drawingml/2006/picture">
                 <pic:pic xmlns:pic="http://schemas.openxmlformats.org/drawingml/2006/picture">
                   <pic:nvPicPr>
-                    <pic:cNvPr id="1" name=""/>
+                    <pic:cNvPr id="1" name="Imagem 1"/>
                     <pic:cNvPicPr/>
                   </pic:nvPicPr>
                   <pic:blipFill>
-                    <a:blip r:embed="rId5"/>
+                    <a:blip r:embed="rId5">
+                      <a:extLst>
+                        <a:ext uri="{28A0092B-C50C-407E-A947-70E740481C1C}">
+                          <a14:useLocalDpi xmlns:a14="http://schemas.microsoft.com/office/drawing/2010/main" val="0"/>
+                        </a:ext>
+                      </a:extLst>
+                    </a:blip>
                     <a:stretch>
                       <a:fillRect/>
                     </a:stretch>
@@ -57,7 +63,7 @@
                   <pic:spPr>
                     <a:xfrm>
                       <a:off x="0" y="0"/>
-                      <a:ext cx="4142857" cy="1561905"/>
+                      <a:ext cx="4004652" cy="1561905"/>
                     </a:xfrm>
                     <a:prstGeom prst="rect">
                       <a:avLst/>
@@ -82,7 +88,7 @@
           <w:sz w:val="20"/>
           <w:szCs w:val="20"/>
         </w:rPr>
-        <w:t>[{"Vaga":"Desenvolvedor .NET","Empresa":"Yardim","Nivel": Junior,"Site": "https://www.yardim.com.br/"}]</w:t>
+        <w:t>[{"Vaga":"Desenvolvedor.NET","Empresa":"Yardim","Nivel":"Junior","Site":"https://www.yardim.com.br/"}]</w:t>
       </w:r>
     </w:p>
     <w:p/>
@@ -107,7 +113,15 @@
         </w:numPr>
       </w:pPr>
       <w:r>
-        <w:t>Formato de uma Array, toda informação fica entre colchetes []</w:t>
+        <w:t xml:space="preserve">Formato de uma </w:t>
+      </w:r>
+      <w:proofErr w:type="spellStart"/>
+      <w:r>
+        <w:t>Array</w:t>
+      </w:r>
+      <w:proofErr w:type="spellEnd"/>
+      <w:r>
+        <w:t>, toda informação fica entre colchetes []</w:t>
       </w:r>
     </w:p>
     <w:p>
@@ -131,7 +145,15 @@
         </w:numPr>
       </w:pPr>
       <w:r>
-        <w:t>Um objeto que contém Keys (Chaves) e Values (Valores)</w:t>
+        <w:t xml:space="preserve">Um objeto que contém Keys (Chaves) e </w:t>
+      </w:r>
+      <w:proofErr w:type="spellStart"/>
+      <w:r>
+        <w:t>Values</w:t>
+      </w:r>
+      <w:proofErr w:type="spellEnd"/>
+      <w:r>
+        <w:t xml:space="preserve"> (Valores)</w:t>
       </w:r>
     </w:p>
     <w:p>
@@ -256,23 +278,33 @@
       <w:r>
         <w:t xml:space="preserve"> </w:t>
       </w:r>
+      <w:proofErr w:type="spellStart"/>
       <w:r>
         <w:t>S</w:t>
       </w:r>
       <w:r>
         <w:t>tring</w:t>
       </w:r>
-    </w:p>
-    <w:p>
-      <w:pPr>
-        <w:pStyle w:val="PargrafodaLista"/>
-        <w:numPr>
-          <w:ilvl w:val="1"/>
-          <w:numId w:val="1"/>
-        </w:numPr>
-      </w:pPr>
-      <w:r>
-        <w:t>Separar cada objetivo (Keys e Values)</w:t>
+      <w:proofErr w:type="spellEnd"/>
+    </w:p>
+    <w:p>
+      <w:pPr>
+        <w:pStyle w:val="PargrafodaLista"/>
+        <w:numPr>
+          <w:ilvl w:val="1"/>
+          <w:numId w:val="1"/>
+        </w:numPr>
+      </w:pPr>
+      <w:r>
+        <w:t xml:space="preserve">Separar cada objetivo (Keys e </w:t>
+      </w:r>
+      <w:proofErr w:type="spellStart"/>
+      <w:r>
+        <w:t>Values</w:t>
+      </w:r>
+      <w:proofErr w:type="spellEnd"/>
+      <w:r>
+        <w:t>)</w:t>
       </w:r>
     </w:p>
     <w:p>
@@ -314,7 +346,23 @@
         </w:numPr>
       </w:pPr>
       <w:r>
-        <w:t>Como cada objeto já foi separado tendo sido convertido em uma string, podemos agora identificar um padrão, neste caso, as aspas duplas dá início a cada objeto, portanto, se determinarmos que nosso cabeçalho será sempre a palavra (Chave) que está após a primeira aspas duplas, então, é o padrão que procuramos.</w:t>
+        <w:t xml:space="preserve">Como cada objeto já foi separado tendo sido convertido em uma </w:t>
+      </w:r>
+      <w:proofErr w:type="spellStart"/>
+      <w:r>
+        <w:t>string</w:t>
+      </w:r>
+      <w:proofErr w:type="spellEnd"/>
+      <w:r>
+        <w:t xml:space="preserve">, podemos agora identificar um padrão, neste caso, as aspas duplas dá início a cada objeto, portanto, se determinarmos que nosso cabeçalho será sempre a palavra (Chave) que está após a </w:t>
+      </w:r>
+      <w:proofErr w:type="gramStart"/>
+      <w:r>
+        <w:t>primeira aspas</w:t>
+      </w:r>
+      <w:proofErr w:type="gramEnd"/>
+      <w:r>
+        <w:t xml:space="preserve"> duplas, então, é o padrão que procuramos.</w:t>
       </w:r>
     </w:p>
     <w:p>

</xml_diff>